<commit_message>
Finished 3 tasks oblig2
</commit_message>
<xml_diff>
--- a/Oblig2/Oblig2_stefanbstrand.docx
+++ b/Oblig2/Oblig2_stefanbstrand.docx
@@ -975,6 +975,24 @@
         </w:rPr>
         <w:t>Løkker. Forklar hva løkker er og gi noen eksempler på tilfeller man kan ønske å benytte dem</w:t>
       </w:r>
+    </w:p>
+    <w:p>
+      <w:pPr>
+        <w:rPr>
+          <w:sz w:val="28"/>
+          <w:szCs w:val="28"/>
+          <w:lang w:val="nb-NO"/>
+        </w:rPr>
+      </w:pPr>
+    </w:p>
+    <w:p>
+      <w:pPr>
+        <w:rPr>
+          <w:sz w:val="28"/>
+          <w:szCs w:val="28"/>
+          <w:lang w:val="nb-NO"/>
+        </w:rPr>
+      </w:pPr>
     </w:p>
     <w:p/>
     <w:sectPr>

</xml_diff>

<commit_message>
Completed 3 tasks in oblig 2.
</commit_message>
<xml_diff>
--- a/Oblig2/Oblig2_stefanbstrand.docx
+++ b/Oblig2/Oblig2_stefanbstrand.docx
@@ -907,7 +907,99 @@
           <w:szCs w:val="28"/>
           <w:lang w:val="nb-NO"/>
         </w:rPr>
-        <w:t xml:space="preserve">Lister er en måte vi kan organisere og samle dataen vi har. Hvis vi jobber med større datamengder er det fint å kunne samle denne dataen et sted, da kan en liste være smart. Fra listen kan vi så hente ut data, vi kan modifisere listen også. Legge til, slette, endre, sortere, for eksempel. </w:t>
+        <w:t>Lister er en måte vi kan organisere og samle dataen vi har. Hvis vi jobber med større datamengder er det fint å kunne samle denne dataen et sted, da kan en liste være smart. Fra listen kan vi så hente ut data</w:t>
+      </w:r>
+      <w:r>
+        <w:rPr>
+          <w:sz w:val="28"/>
+          <w:szCs w:val="28"/>
+          <w:lang w:val="nb-NO"/>
+        </w:rPr>
+        <w:t>, enten hele listen eller kun de elementene vi ønsker. Da bruker vi elementenes indeksplassering i listen. V</w:t>
+      </w:r>
+      <w:r>
+        <w:rPr>
+          <w:sz w:val="28"/>
+          <w:szCs w:val="28"/>
+          <w:lang w:val="nb-NO"/>
+        </w:rPr>
+        <w:t xml:space="preserve">i kan </w:t>
+      </w:r>
+      <w:r>
+        <w:rPr>
+          <w:sz w:val="28"/>
+          <w:szCs w:val="28"/>
+          <w:lang w:val="nb-NO"/>
+        </w:rPr>
+        <w:t xml:space="preserve">også </w:t>
+      </w:r>
+      <w:r>
+        <w:rPr>
+          <w:sz w:val="28"/>
+          <w:szCs w:val="28"/>
+          <w:lang w:val="nb-NO"/>
+        </w:rPr>
+        <w:t xml:space="preserve">modifisere listen. Legge til, slette, endre, sortere, for eksempel. </w:t>
+      </w:r>
+      <w:r>
+        <w:rPr>
+          <w:sz w:val="28"/>
+          <w:szCs w:val="28"/>
+          <w:lang w:val="nb-NO"/>
+        </w:rPr>
+        <w:t>Dette gjør list</w:t>
+      </w:r>
+      <w:r>
+        <w:rPr>
+          <w:sz w:val="28"/>
+          <w:szCs w:val="28"/>
+          <w:lang w:val="nb-NO"/>
+        </w:rPr>
+        <w:t>ene</w:t>
+      </w:r>
+      <w:r>
+        <w:rPr>
+          <w:sz w:val="28"/>
+          <w:szCs w:val="28"/>
+          <w:lang w:val="nb-NO"/>
+        </w:rPr>
+        <w:t xml:space="preserve"> dynamiske. Det er også fint å bruke lister og loops sammen, til eksempel for å iterere over alle elementer i en liste. Listene kan inneholde </w:t>
+      </w:r>
+      <w:proofErr w:type="spellStart"/>
+      <w:r>
+        <w:rPr>
+          <w:sz w:val="28"/>
+          <w:szCs w:val="28"/>
+          <w:lang w:val="nb-NO"/>
+        </w:rPr>
+        <w:t>f.eks</w:t>
+      </w:r>
+      <w:proofErr w:type="spellEnd"/>
+      <w:r>
+        <w:rPr>
+          <w:sz w:val="28"/>
+          <w:szCs w:val="28"/>
+          <w:lang w:val="nb-NO"/>
+        </w:rPr>
+        <w:t xml:space="preserve"> tall, </w:t>
+      </w:r>
+      <w:proofErr w:type="spellStart"/>
+      <w:r>
+        <w:rPr>
+          <w:sz w:val="28"/>
+          <w:szCs w:val="28"/>
+          <w:lang w:val="nb-NO"/>
+        </w:rPr>
+        <w:t>strings</w:t>
+      </w:r>
+      <w:proofErr w:type="spellEnd"/>
+      <w:r>
+        <w:rPr>
+          <w:sz w:val="28"/>
+          <w:szCs w:val="28"/>
+          <w:lang w:val="nb-NO"/>
+        </w:rPr>
+        <w:t xml:space="preserve">, andre lister. </w:t>
       </w:r>
     </w:p>
     <w:p>
@@ -947,6 +1039,7 @@
           <w:szCs w:val="28"/>
           <w:lang w:val="nb-NO"/>
         </w:rPr>
+        <w:lastRenderedPageBreak/>
         <w:t xml:space="preserve">Teorioppgave 3 </w:t>
       </w:r>
       <w:r>
@@ -974,6 +1067,32 @@
           <w:lang w:val="nb-NO"/>
         </w:rPr>
         <w:t>Løkker. Forklar hva løkker er og gi noen eksempler på tilfeller man kan ønske å benytte dem</w:t>
+      </w:r>
+    </w:p>
+    <w:p>
+      <w:pPr>
+        <w:rPr>
+          <w:sz w:val="28"/>
+          <w:szCs w:val="28"/>
+          <w:lang w:val="nb-NO"/>
+        </w:rPr>
+      </w:pPr>
+    </w:p>
+    <w:p>
+      <w:pPr>
+        <w:rPr>
+          <w:sz w:val="28"/>
+          <w:szCs w:val="28"/>
+          <w:lang w:val="nb-NO"/>
+        </w:rPr>
+      </w:pPr>
+      <w:r>
+        <w:rPr>
+          <w:sz w:val="28"/>
+          <w:szCs w:val="28"/>
+          <w:lang w:val="nb-NO"/>
+        </w:rPr>
+        <w:t xml:space="preserve">Svar: </w:t>
       </w:r>
     </w:p>
     <w:p>

</xml_diff>

<commit_message>
Solved part 1 of task 5
</commit_message>
<xml_diff>
--- a/Oblig2/Oblig2_stefanbstrand.docx
+++ b/Oblig2/Oblig2_stefanbstrand.docx
@@ -1093,6 +1093,328 @@
           <w:lang w:val="nb-NO"/>
         </w:rPr>
         <w:t xml:space="preserve">Svar: </w:t>
+      </w:r>
+      <w:r>
+        <w:rPr>
+          <w:sz w:val="28"/>
+          <w:szCs w:val="28"/>
+          <w:lang w:val="nb-NO"/>
+        </w:rPr>
+        <w:t xml:space="preserve">Loops(løkker) er en måte vi kan kjøre kode på gjennom flere omganger – </w:t>
+      </w:r>
+      <w:r>
+        <w:rPr>
+          <w:sz w:val="28"/>
+          <w:szCs w:val="28"/>
+          <w:lang w:val="nb-NO"/>
+        </w:rPr>
+        <w:t>«</w:t>
+      </w:r>
+      <w:r>
+        <w:rPr>
+          <w:sz w:val="28"/>
+          <w:szCs w:val="28"/>
+          <w:lang w:val="nb-NO"/>
+        </w:rPr>
+        <w:t>loop</w:t>
+      </w:r>
+      <w:r>
+        <w:rPr>
+          <w:sz w:val="28"/>
+          <w:szCs w:val="28"/>
+          <w:lang w:val="nb-NO"/>
+        </w:rPr>
+        <w:t>e» gjennom</w:t>
+      </w:r>
+      <w:r>
+        <w:rPr>
+          <w:sz w:val="28"/>
+          <w:szCs w:val="28"/>
+          <w:lang w:val="nb-NO"/>
+        </w:rPr>
+        <w:t xml:space="preserve">. Vi kan ved hjelp av løkker gå gjennom datatyper vi har i </w:t>
+      </w:r>
+      <w:proofErr w:type="spellStart"/>
+      <w:r>
+        <w:rPr>
+          <w:sz w:val="28"/>
+          <w:szCs w:val="28"/>
+          <w:lang w:val="nb-NO"/>
+        </w:rPr>
+        <w:t>python</w:t>
+      </w:r>
+      <w:proofErr w:type="spellEnd"/>
+      <w:r>
+        <w:rPr>
+          <w:sz w:val="28"/>
+          <w:szCs w:val="28"/>
+          <w:lang w:val="nb-NO"/>
+        </w:rPr>
+        <w:t xml:space="preserve">, </w:t>
+      </w:r>
+      <w:proofErr w:type="spellStart"/>
+      <w:r>
+        <w:rPr>
+          <w:sz w:val="28"/>
+          <w:szCs w:val="28"/>
+          <w:lang w:val="nb-NO"/>
+        </w:rPr>
+        <w:t>f.eks</w:t>
+      </w:r>
+      <w:proofErr w:type="spellEnd"/>
+      <w:r>
+        <w:rPr>
+          <w:sz w:val="28"/>
+          <w:szCs w:val="28"/>
+          <w:lang w:val="nb-NO"/>
+        </w:rPr>
+        <w:t xml:space="preserve"> lister. Dette kalles å iterere gjennom en liste. </w:t>
+      </w:r>
+      <w:r>
+        <w:rPr>
+          <w:sz w:val="28"/>
+          <w:szCs w:val="28"/>
+          <w:lang w:val="nb-NO"/>
+        </w:rPr>
+        <w:t>Dette gjør vi ofte med en for-loop.</w:t>
+      </w:r>
+      <w:r>
+        <w:rPr>
+          <w:sz w:val="28"/>
+          <w:szCs w:val="28"/>
+          <w:lang w:val="nb-NO"/>
+        </w:rPr>
+        <w:t xml:space="preserve"> </w:t>
+      </w:r>
+      <w:r>
+        <w:rPr>
+          <w:sz w:val="28"/>
+          <w:szCs w:val="28"/>
+          <w:lang w:val="nb-NO"/>
+        </w:rPr>
+        <w:t>Vi</w:t>
+      </w:r>
+      <w:r>
+        <w:rPr>
+          <w:sz w:val="28"/>
+          <w:szCs w:val="28"/>
+          <w:lang w:val="nb-NO"/>
+        </w:rPr>
+        <w:t xml:space="preserve"> </w:t>
+      </w:r>
+      <w:r>
+        <w:rPr>
+          <w:sz w:val="28"/>
+          <w:szCs w:val="28"/>
+          <w:lang w:val="nb-NO"/>
+        </w:rPr>
+        <w:t xml:space="preserve">kan </w:t>
+      </w:r>
+      <w:r>
+        <w:rPr>
+          <w:sz w:val="28"/>
+          <w:szCs w:val="28"/>
+          <w:lang w:val="nb-NO"/>
+        </w:rPr>
+        <w:t>ved hjelp av</w:t>
+      </w:r>
+      <w:r>
+        <w:rPr>
+          <w:sz w:val="28"/>
+          <w:szCs w:val="28"/>
+          <w:lang w:val="nb-NO"/>
+        </w:rPr>
+        <w:t xml:space="preserve"> denne</w:t>
+      </w:r>
+      <w:r>
+        <w:rPr>
+          <w:sz w:val="28"/>
+          <w:szCs w:val="28"/>
+          <w:lang w:val="nb-NO"/>
+        </w:rPr>
+        <w:t xml:space="preserve"> løkken utføre forskjellige ting etter </w:t>
+      </w:r>
+      <w:r>
+        <w:rPr>
+          <w:sz w:val="28"/>
+          <w:szCs w:val="28"/>
+          <w:lang w:val="nb-NO"/>
+        </w:rPr>
+        <w:t>hva vi ønsker</w:t>
+      </w:r>
+      <w:r>
+        <w:rPr>
+          <w:sz w:val="28"/>
+          <w:szCs w:val="28"/>
+          <w:lang w:val="nb-NO"/>
+        </w:rPr>
+        <w:t xml:space="preserve">. Vi kan sjekke hvor mange elementer det er av noe i en liste ved hjelp av en løkke, vi kan </w:t>
+      </w:r>
+      <w:r>
+        <w:rPr>
+          <w:sz w:val="28"/>
+          <w:szCs w:val="28"/>
+          <w:lang w:val="nb-NO"/>
+        </w:rPr>
+        <w:t xml:space="preserve">gå gjennom et </w:t>
+      </w:r>
+      <w:proofErr w:type="spellStart"/>
+      <w:r>
+        <w:rPr>
+          <w:sz w:val="28"/>
+          <w:szCs w:val="28"/>
+          <w:lang w:val="nb-NO"/>
+        </w:rPr>
+        <w:t>dataset</w:t>
+      </w:r>
+      <w:proofErr w:type="spellEnd"/>
+      <w:r>
+        <w:rPr>
+          <w:sz w:val="28"/>
+          <w:szCs w:val="28"/>
+          <w:lang w:val="nb-NO"/>
+        </w:rPr>
+        <w:t xml:space="preserve"> og </w:t>
+      </w:r>
+      <w:proofErr w:type="spellStart"/>
+      <w:r>
+        <w:rPr>
+          <w:sz w:val="28"/>
+          <w:szCs w:val="28"/>
+          <w:lang w:val="nb-NO"/>
+        </w:rPr>
+        <w:t>f.eks</w:t>
+      </w:r>
+      <w:proofErr w:type="spellEnd"/>
+      <w:r>
+        <w:rPr>
+          <w:sz w:val="28"/>
+          <w:szCs w:val="28"/>
+          <w:lang w:val="nb-NO"/>
+        </w:rPr>
+        <w:t xml:space="preserve"> </w:t>
+      </w:r>
+      <w:proofErr w:type="spellStart"/>
+      <w:r>
+        <w:rPr>
+          <w:sz w:val="28"/>
+          <w:szCs w:val="28"/>
+          <w:lang w:val="nb-NO"/>
+        </w:rPr>
+        <w:t>printe</w:t>
+      </w:r>
+      <w:proofErr w:type="spellEnd"/>
+      <w:r>
+        <w:rPr>
+          <w:sz w:val="28"/>
+          <w:szCs w:val="28"/>
+          <w:lang w:val="nb-NO"/>
+        </w:rPr>
+        <w:t xml:space="preserve"> ut utvalgte verdier. </w:t>
+      </w:r>
+      <w:proofErr w:type="spellStart"/>
+      <w:r>
+        <w:rPr>
+          <w:sz w:val="28"/>
+          <w:szCs w:val="28"/>
+          <w:lang w:val="nb-NO"/>
+        </w:rPr>
+        <w:t>While</w:t>
+      </w:r>
+      <w:proofErr w:type="spellEnd"/>
+      <w:r>
+        <w:rPr>
+          <w:sz w:val="28"/>
+          <w:szCs w:val="28"/>
+          <w:lang w:val="nb-NO"/>
+        </w:rPr>
+        <w:t xml:space="preserve">-loopen vil kjøre så lenge det som er satt som betingelsen evaluerer til «true». Vi kan </w:t>
+      </w:r>
+      <w:proofErr w:type="spellStart"/>
+      <w:r>
+        <w:rPr>
+          <w:sz w:val="28"/>
+          <w:szCs w:val="28"/>
+          <w:lang w:val="nb-NO"/>
+        </w:rPr>
+        <w:t>f.eks</w:t>
+      </w:r>
+      <w:proofErr w:type="spellEnd"/>
+      <w:r>
+        <w:rPr>
+          <w:sz w:val="28"/>
+          <w:szCs w:val="28"/>
+          <w:lang w:val="nb-NO"/>
+        </w:rPr>
+        <w:t xml:space="preserve"> ha et matematisk regnestykke som skal evaluere til en maks-verdi, og når denne verdien oppnås </w:t>
+      </w:r>
+      <w:r>
+        <w:rPr>
+          <w:sz w:val="28"/>
+          <w:szCs w:val="28"/>
+          <w:lang w:val="nb-NO"/>
+        </w:rPr>
+        <w:t xml:space="preserve">stopper koden å kjøre. Basert på dette kan vi så utføre en ønsket handling for hver iterasjon som regnestykket </w:t>
+      </w:r>
+      <w:proofErr w:type="spellStart"/>
+      <w:r>
+        <w:rPr>
+          <w:sz w:val="28"/>
+          <w:szCs w:val="28"/>
+          <w:lang w:val="nb-NO"/>
+        </w:rPr>
+        <w:t>evealuerer</w:t>
+      </w:r>
+      <w:proofErr w:type="spellEnd"/>
+      <w:r>
+        <w:rPr>
+          <w:sz w:val="28"/>
+          <w:szCs w:val="28"/>
+          <w:lang w:val="nb-NO"/>
+        </w:rPr>
+        <w:t xml:space="preserve"> til «true».</w:t>
+      </w:r>
+    </w:p>
+    <w:p>
+      <w:pPr>
+        <w:rPr>
+          <w:sz w:val="28"/>
+          <w:szCs w:val="28"/>
+          <w:lang w:val="nb-NO"/>
+        </w:rPr>
+      </w:pPr>
+    </w:p>
+    <w:p>
+      <w:pPr>
+        <w:rPr>
+          <w:sz w:val="28"/>
+          <w:szCs w:val="28"/>
+          <w:lang w:val="nb-NO"/>
+        </w:rPr>
+      </w:pPr>
+      <w:r>
+        <w:rPr>
+          <w:sz w:val="28"/>
+          <w:szCs w:val="28"/>
+          <w:lang w:val="nb-NO"/>
+        </w:rPr>
+        <w:t xml:space="preserve">Løkkene har egenskapene til å automatisere </w:t>
+      </w:r>
+      <w:r>
+        <w:rPr>
+          <w:sz w:val="28"/>
+          <w:szCs w:val="28"/>
+          <w:lang w:val="nb-NO"/>
+        </w:rPr>
+        <w:t xml:space="preserve"> og effektivisere </w:t>
+      </w:r>
+      <w:r>
+        <w:rPr>
+          <w:sz w:val="28"/>
+          <w:szCs w:val="28"/>
+          <w:lang w:val="nb-NO"/>
+        </w:rPr>
+        <w:t>det vi ønsker å utføre, de kan være med på å hjelpe oss skrive mindre kode, samt mindre «unødvendig» kode.</w:t>
       </w:r>
     </w:p>
     <w:p>

</xml_diff>

<commit_message>
Refactored tasks. Ready to hand in
</commit_message>
<xml_diff>
--- a/Oblig2/Oblig2_stefanbstrand.docx
+++ b/Oblig2/Oblig2_stefanbstrand.docx
@@ -400,7 +400,7 @@
           <w:szCs w:val="28"/>
           <w:lang w:val="nb-NO"/>
         </w:rPr>
-        <w:t xml:space="preserve"> «negativ». Da kjører vi forskjellig kode basert på oppfylt(e) kriterium eller ikke oppfylte kriterium. </w:t>
+        <w:t xml:space="preserve"> «negativ». Da kjører forskjellig kode basert på oppfylt(e) kriterium eller ikke oppfylte kriterium. </w:t>
       </w:r>
     </w:p>
     <w:p>
@@ -607,7 +607,73 @@
           <w:szCs w:val="28"/>
           <w:lang w:val="nb-NO"/>
         </w:rPr>
-        <w:t xml:space="preserve"> Hvis den første betingelsen er false så går programmet videre og sjekker om den neste spesifiserte betingelsen er true. Hvis den er det så kjøres koden under </w:t>
+        <w:t xml:space="preserve"> Hvis den første betingelsen</w:t>
+      </w:r>
+      <w:r>
+        <w:rPr>
+          <w:sz w:val="28"/>
+          <w:szCs w:val="28"/>
+          <w:lang w:val="nb-NO"/>
+        </w:rPr>
+        <w:t xml:space="preserve"> (</w:t>
+      </w:r>
+      <w:proofErr w:type="spellStart"/>
+      <w:r>
+        <w:rPr>
+          <w:sz w:val="28"/>
+          <w:szCs w:val="28"/>
+          <w:lang w:val="nb-NO"/>
+        </w:rPr>
+        <w:t>if</w:t>
+      </w:r>
+      <w:proofErr w:type="spellEnd"/>
+      <w:r>
+        <w:rPr>
+          <w:sz w:val="28"/>
+          <w:szCs w:val="28"/>
+          <w:lang w:val="nb-NO"/>
+        </w:rPr>
+        <w:t>)</w:t>
+      </w:r>
+      <w:r>
+        <w:rPr>
+          <w:sz w:val="28"/>
+          <w:szCs w:val="28"/>
+          <w:lang w:val="nb-NO"/>
+        </w:rPr>
+        <w:t xml:space="preserve"> er false så går programmet videre og sjekker om den neste spesifiserte betingelsen er true. Hvis den</w:t>
+      </w:r>
+      <w:r>
+        <w:rPr>
+          <w:sz w:val="28"/>
+          <w:szCs w:val="28"/>
+          <w:lang w:val="nb-NO"/>
+        </w:rPr>
+        <w:t>ne</w:t>
+      </w:r>
+      <w:r>
+        <w:rPr>
+          <w:sz w:val="28"/>
+          <w:szCs w:val="28"/>
+          <w:lang w:val="nb-NO"/>
+        </w:rPr>
+        <w:t xml:space="preserve"> er det så kjøres koden</w:t>
+      </w:r>
+      <w:r>
+        <w:rPr>
+          <w:sz w:val="28"/>
+          <w:szCs w:val="28"/>
+          <w:lang w:val="nb-NO"/>
+        </w:rPr>
+        <w:t xml:space="preserve"> som er spesifisert</w:t>
+      </w:r>
+      <w:r>
+        <w:rPr>
+          <w:sz w:val="28"/>
+          <w:szCs w:val="28"/>
+          <w:lang w:val="nb-NO"/>
+        </w:rPr>
+        <w:t xml:space="preserve"> under </w:t>
       </w:r>
       <w:proofErr w:type="spellStart"/>
       <w:r>
@@ -648,6 +714,15 @@
           <w:lang w:val="nb-NO"/>
         </w:rPr>
       </w:pPr>
+    </w:p>
+    <w:p>
+      <w:pPr>
+        <w:rPr>
+          <w:sz w:val="28"/>
+          <w:szCs w:val="28"/>
+          <w:lang w:val="nb-NO"/>
+        </w:rPr>
+      </w:pPr>
       <w:r>
         <w:rPr>
           <w:sz w:val="28"/>
@@ -795,6 +870,32 @@
           <w:lang w:val="nb-NO"/>
         </w:rPr>
         <w:t xml:space="preserve">. </w:t>
+      </w:r>
+    </w:p>
+    <w:p>
+      <w:pPr>
+        <w:rPr>
+          <w:sz w:val="28"/>
+          <w:szCs w:val="28"/>
+          <w:lang w:val="nb-NO"/>
+        </w:rPr>
+      </w:pPr>
+    </w:p>
+    <w:p>
+      <w:pPr>
+        <w:rPr>
+          <w:sz w:val="28"/>
+          <w:szCs w:val="28"/>
+          <w:lang w:val="nb-NO"/>
+        </w:rPr>
+      </w:pPr>
+      <w:r>
+        <w:rPr>
+          <w:sz w:val="28"/>
+          <w:szCs w:val="28"/>
+          <w:lang w:val="nb-NO"/>
+        </w:rPr>
+        <w:t xml:space="preserve">Samlet sett så er if-statements noe som kan gjøre vår kode mer fleksibel og funksjonell med tanke på mulighetene til å sjekke for veldig mange parametere. </w:t>
       </w:r>
     </w:p>
     <w:p>
@@ -907,7 +1008,23 @@
           <w:szCs w:val="28"/>
           <w:lang w:val="nb-NO"/>
         </w:rPr>
-        <w:t>Lister er en måte vi kan organisere og samle dataen vi har. Hvis vi jobber med større datamengder er det fint å kunne samle denne dataen et sted, da kan en liste være smart. Fra listen kan vi så hente ut data</w:t>
+        <w:t>Lister er en måte vi kan organisere og samle dataen vi har. Hvis</w:t>
+      </w:r>
+      <w:r>
+        <w:rPr>
+          <w:sz w:val="28"/>
+          <w:szCs w:val="28"/>
+          <w:lang w:val="nb-NO"/>
+        </w:rPr>
+        <w:t>/når</w:t>
+      </w:r>
+      <w:r>
+        <w:rPr>
+          <w:sz w:val="28"/>
+          <w:szCs w:val="28"/>
+          <w:lang w:val="nb-NO"/>
+        </w:rPr>
+        <w:t xml:space="preserve"> vi jobber med større datamengder er det fint å kunne samle denne dataen et sted, da kan en liste være smart. Fra listen kan vi så hente ut data</w:t>
       </w:r>
       <w:r>
         <w:rPr>
@@ -963,18 +1080,25 @@
           <w:szCs w:val="28"/>
           <w:lang w:val="nb-NO"/>
         </w:rPr>
-        <w:t xml:space="preserve"> dynamiske. Det er også fint å bruke lister og loops sammen, til eksempel for å iterere over alle elementer i en liste. Listene kan inneholde </w:t>
-      </w:r>
-      <w:proofErr w:type="spellStart"/>
-      <w:r>
-        <w:rPr>
-          <w:sz w:val="28"/>
-          <w:szCs w:val="28"/>
-          <w:lang w:val="nb-NO"/>
-        </w:rPr>
-        <w:t>f.eks</w:t>
-      </w:r>
-      <w:proofErr w:type="spellEnd"/>
+        <w:t xml:space="preserve"> dynamiske. Det er også fint å bruke </w:t>
+      </w:r>
+      <w:r>
+        <w:rPr>
+          <w:sz w:val="28"/>
+          <w:szCs w:val="28"/>
+          <w:lang w:val="nb-NO"/>
+        </w:rPr>
+        <w:lastRenderedPageBreak/>
+        <w:t xml:space="preserve">lister og loops sammen, til eksempel for å iterere over alle elementer i en liste. Listene kan inneholde </w:t>
+      </w:r>
+      <w:r>
+        <w:rPr>
+          <w:sz w:val="28"/>
+          <w:szCs w:val="28"/>
+          <w:lang w:val="nb-NO"/>
+        </w:rPr>
+        <w:t>f.eks.</w:t>
+      </w:r>
       <w:r>
         <w:rPr>
           <w:sz w:val="28"/>
@@ -999,7 +1123,23 @@
           <w:szCs w:val="28"/>
           <w:lang w:val="nb-NO"/>
         </w:rPr>
-        <w:t xml:space="preserve">, andre lister. </w:t>
+        <w:t xml:space="preserve">, </w:t>
+      </w:r>
+      <w:r>
+        <w:rPr>
+          <w:sz w:val="28"/>
+          <w:szCs w:val="28"/>
+          <w:lang w:val="nb-NO"/>
+        </w:rPr>
+        <w:t xml:space="preserve">eller </w:t>
+      </w:r>
+      <w:r>
+        <w:rPr>
+          <w:sz w:val="28"/>
+          <w:szCs w:val="28"/>
+          <w:lang w:val="nb-NO"/>
+        </w:rPr>
+        <w:t xml:space="preserve">andre lister. </w:t>
       </w:r>
     </w:p>
     <w:p>
@@ -1039,7 +1179,6 @@
           <w:szCs w:val="28"/>
           <w:lang w:val="nb-NO"/>
         </w:rPr>
-        <w:lastRenderedPageBreak/>
         <w:t xml:space="preserve">Teorioppgave 3 </w:t>
       </w:r>
       <w:r>
@@ -1152,16 +1291,14 @@
         </w:rPr>
         <w:t xml:space="preserve">, </w:t>
       </w:r>
-      <w:proofErr w:type="spellStart"/>
-      <w:r>
-        <w:rPr>
-          <w:sz w:val="28"/>
-          <w:szCs w:val="28"/>
-          <w:lang w:val="nb-NO"/>
-        </w:rPr>
-        <w:t>f.eks</w:t>
-      </w:r>
-      <w:proofErr w:type="spellEnd"/>
+      <w:r>
+        <w:rPr>
+          <w:sz w:val="28"/>
+          <w:szCs w:val="28"/>
+          <w:lang w:val="nb-NO"/>
+        </w:rPr>
+        <w:t>f.eks.</w:t>
+      </w:r>
       <w:r>
         <w:rPr>
           <w:sz w:val="28"/>
@@ -1276,16 +1413,14 @@
         </w:rPr>
         <w:t xml:space="preserve"> og </w:t>
       </w:r>
-      <w:proofErr w:type="spellStart"/>
-      <w:r>
-        <w:rPr>
-          <w:sz w:val="28"/>
-          <w:szCs w:val="28"/>
-          <w:lang w:val="nb-NO"/>
-        </w:rPr>
-        <w:t>f.eks</w:t>
-      </w:r>
-      <w:proofErr w:type="spellEnd"/>
+      <w:r>
+        <w:rPr>
+          <w:sz w:val="28"/>
+          <w:szCs w:val="28"/>
+          <w:lang w:val="nb-NO"/>
+        </w:rPr>
+        <w:t>f.eks.</w:t>
+      </w:r>
       <w:r>
         <w:rPr>
           <w:sz w:val="28"/>
@@ -1310,8 +1445,34 @@
           <w:szCs w:val="28"/>
           <w:lang w:val="nb-NO"/>
         </w:rPr>
-        <w:t xml:space="preserve"> ut utvalgte verdier. </w:t>
-      </w:r>
+        <w:t xml:space="preserve"> ut utvalgte verdier.</w:t>
+      </w:r>
+    </w:p>
+    <w:p>
+      <w:pPr>
+        <w:rPr>
+          <w:sz w:val="28"/>
+          <w:szCs w:val="28"/>
+          <w:lang w:val="nb-NO"/>
+        </w:rPr>
+      </w:pPr>
+      <w:r>
+        <w:rPr>
+          <w:sz w:val="28"/>
+          <w:szCs w:val="28"/>
+          <w:lang w:val="nb-NO"/>
+        </w:rPr>
+        <w:t xml:space="preserve"> </w:t>
+      </w:r>
+    </w:p>
+    <w:p>
+      <w:pPr>
+        <w:rPr>
+          <w:sz w:val="28"/>
+          <w:szCs w:val="28"/>
+          <w:lang w:val="nb-NO"/>
+        </w:rPr>
+      </w:pPr>
       <w:proofErr w:type="spellStart"/>
       <w:r>
         <w:rPr>
@@ -1330,16 +1491,14 @@
         </w:rPr>
         <w:t xml:space="preserve">-loopen vil kjøre så lenge det som er satt som betingelsen evaluerer til «true». Vi kan </w:t>
       </w:r>
-      <w:proofErr w:type="spellStart"/>
-      <w:r>
-        <w:rPr>
-          <w:sz w:val="28"/>
-          <w:szCs w:val="28"/>
-          <w:lang w:val="nb-NO"/>
-        </w:rPr>
-        <w:t>f.eks</w:t>
-      </w:r>
-      <w:proofErr w:type="spellEnd"/>
+      <w:r>
+        <w:rPr>
+          <w:sz w:val="28"/>
+          <w:szCs w:val="28"/>
+          <w:lang w:val="nb-NO"/>
+        </w:rPr>
+        <w:t>f.eks.</w:t>
+      </w:r>
       <w:r>
         <w:rPr>
           <w:sz w:val="28"/>
@@ -1356,16 +1515,14 @@
         </w:rPr>
         <w:t xml:space="preserve">stopper koden å kjøre. Basert på dette kan vi så utføre en ønsket handling for hver iterasjon som regnestykket </w:t>
       </w:r>
-      <w:proofErr w:type="spellStart"/>
-      <w:r>
-        <w:rPr>
-          <w:sz w:val="28"/>
-          <w:szCs w:val="28"/>
-          <w:lang w:val="nb-NO"/>
-        </w:rPr>
-        <w:t>evealuerer</w:t>
-      </w:r>
-      <w:proofErr w:type="spellEnd"/>
+      <w:r>
+        <w:rPr>
+          <w:sz w:val="28"/>
+          <w:szCs w:val="28"/>
+          <w:lang w:val="nb-NO"/>
+        </w:rPr>
+        <w:t>evaluerer</w:t>
+      </w:r>
       <w:r>
         <w:rPr>
           <w:sz w:val="28"/>
@@ -1398,7 +1555,7 @@
           <w:szCs w:val="28"/>
           <w:lang w:val="nb-NO"/>
         </w:rPr>
-        <w:t xml:space="preserve">Løkkene har egenskapene til å automatisere </w:t>
+        <w:t>Løkkene har egenskapene til å automatisere</w:t>
       </w:r>
       <w:r>
         <w:rPr>
@@ -1414,7 +1571,15 @@
           <w:szCs w:val="28"/>
           <w:lang w:val="nb-NO"/>
         </w:rPr>
-        <w:t>det vi ønsker å utføre, de kan være med på å hjelpe oss skrive mindre kode, samt mindre «unødvendig» kode.</w:t>
+        <w:t xml:space="preserve">det vi ønsker å utføre, de kan være med på å hjelpe oss skrive mindre </w:t>
+      </w:r>
+      <w:r>
+        <w:rPr>
+          <w:sz w:val="28"/>
+          <w:szCs w:val="28"/>
+          <w:lang w:val="nb-NO"/>
+        </w:rPr>
+        <w:t>kode.</w:t>
       </w:r>
     </w:p>
     <w:p>

</xml_diff>